<commit_message>
added some complexity analysis to documentation
</commit_message>
<xml_diff>
--- a/WAVLTree/documentation.docx
+++ b/WAVLTree/documentation.docx
@@ -2,6 +2,460 @@
 <file path=word/document.xml><?xml version="1.0" encoding="utf-8"?>
 <w:document xmlns:wpc="http://schemas.microsoft.com/office/word/2010/wordprocessingCanvas" xmlns:mc="http://schemas.openxmlformats.org/markup-compatibility/2006" xmlns:o="urn:schemas-microsoft-com:office:office" xmlns:r="http://schemas.openxmlformats.org/officeDocument/2006/relationships" xmlns:m="http://schemas.openxmlformats.org/officeDocument/2006/math" xmlns:v="urn:schemas-microsoft-com:vml" xmlns:wp14="http://schemas.microsoft.com/office/word/2010/wordprocessingDrawing" xmlns:wp="http://schemas.openxmlformats.org/drawingml/2006/wordprocessingDrawing" xmlns:w10="urn:schemas-microsoft-com:office:word" xmlns:w="http://schemas.openxmlformats.org/wordprocessingml/2006/main" xmlns:w14="http://schemas.microsoft.com/office/word/2010/wordml" xmlns:w15="http://schemas.microsoft.com/office/word/2012/wordml" xmlns:wpg="http://schemas.microsoft.com/office/word/2010/wordprocessingGroup" xmlns:wpi="http://schemas.microsoft.com/office/word/2010/wordprocessingInk" xmlns:wne="http://schemas.microsoft.com/office/word/2006/wordml" xmlns:wps="http://schemas.microsoft.com/office/word/2010/wordprocessingShape" mc:Ignorable="w14 w15 wp14">
   <w:body>
+    <w:p w14:noSpellErr="1">
+      <w:pPr>
+        <w:bidi w:val="1"/>
+        <w:jc w:val="left"/>
+      </w:pPr>
+      <w:r>
+        <w:rPr>
+          <w:b w:val="1"/>
+          <w:bCs w:val="1"/>
+          <w:u w:val="single"/>
+          <w:rtl w:val="1"/>
+        </w:rPr>
+        <w:t>סיבוכיות:</w:t>
+      </w:r>
+    </w:p>
+    <w:p w14:noSpellErr="1">
+      <w:pPr>
+        <w:pStyle w:val="Normal"/>
+        <w:bidi w:val="0"/>
+        <w:jc w:val="left"/>
+      </w:pPr>
+      <w:r>
+        <w:rPr/>
+        <w:t>empty: O(1)</w:t>
+      </w:r>
+    </w:p>
+    <w:p>
+      <w:pPr>
+        <w:pStyle w:val="Normal"/>
+        <w:bidi w:val="0"/>
+        <w:jc w:val="left"/>
+      </w:pPr>
+      <w:r>
+        <w:rPr/>
+        <w:t>search:</w:t>
+      </w:r>
+      <w:r>
+        <w:rPr/>
+        <w:t xml:space="preserve"> O(</w:t>
+      </w:r>
+      <w:proofErr w:type="spellStart"/>
+      <w:r>
+        <w:rPr/>
+        <w:t>logn</w:t>
+      </w:r>
+      <w:proofErr w:type="spellEnd"/>
+      <w:r>
+        <w:rPr/>
+        <w:t>)</w:t>
+      </w:r>
+    </w:p>
+    <w:p w14:noSpellErr="1">
+      <w:pPr>
+        <w:pStyle w:val="Normal"/>
+        <w:bidi w:val="1"/>
+        <w:jc w:val="left"/>
+      </w:pPr>
+      <w:r>
+        <w:rPr>
+          <w:rtl w:val="1"/>
+        </w:rPr>
+        <w:t xml:space="preserve">הפונקציה </w:t>
+      </w:r>
+      <w:r>
+        <w:rPr>
+          <w:rFonts w:ascii="Calibri" w:hAnsi="Calibri" w:eastAsia="Calibri" w:cs="Calibri"/>
+          <w:noProof w:val="0"/>
+          <w:color w:val="auto"/>
+          <w:sz w:val="22"/>
+          <w:szCs w:val="22"/>
+          <w:lang w:val="en-US"/>
+        </w:rPr>
+        <w:t>findNearestNode</w:t>
+      </w:r>
+      <w:r>
+        <w:rPr>
+          <w:rFonts w:ascii="Calibri" w:hAnsi="Calibri" w:eastAsia="Calibri" w:cs="Calibri"/>
+          <w:noProof w:val="0"/>
+          <w:color w:val="auto"/>
+          <w:sz w:val="22"/>
+          <w:szCs w:val="22"/>
+          <w:rtl w:val="1"/>
+          <w:lang w:val="en-US"/>
+        </w:rPr>
+        <w:t xml:space="preserve">, לוקחת </w:t>
+      </w:r>
+      <w:r>
+        <w:rPr>
+          <w:rFonts w:ascii="Calibri" w:hAnsi="Calibri" w:eastAsia="Calibri" w:cs="Calibri"/>
+          <w:noProof w:val="0"/>
+          <w:color w:val="auto"/>
+          <w:sz w:val="22"/>
+          <w:szCs w:val="22"/>
+          <w:lang w:val="en-US"/>
+        </w:rPr>
+        <w:t>O(logn</w:t>
+      </w:r>
+      <w:r>
+        <w:rPr>
+          <w:rFonts w:ascii="Calibri" w:hAnsi="Calibri" w:eastAsia="Calibri" w:cs="Calibri"/>
+          <w:noProof w:val="0"/>
+          <w:color w:val="auto"/>
+          <w:sz w:val="22"/>
+          <w:szCs w:val="22"/>
+          <w:rtl w:val="1"/>
+          <w:lang w:val="en-US"/>
+        </w:rPr>
+        <w:t xml:space="preserve">) זמן, מכיוון שהיא מתחילה בראש העץ ויכולה לרדת עד הקצה, וגובה העץ הוא </w:t>
+      </w:r>
+      <w:r>
+        <w:rPr>
+          <w:rFonts w:ascii="Calibri" w:hAnsi="Calibri" w:eastAsia="Calibri" w:cs="Calibri"/>
+          <w:noProof w:val="0"/>
+          <w:color w:val="auto"/>
+          <w:sz w:val="22"/>
+          <w:szCs w:val="22"/>
+          <w:lang w:val="en-US"/>
+        </w:rPr>
+        <w:t>O(logn</w:t>
+      </w:r>
+      <w:r>
+        <w:rPr>
+          <w:rFonts w:ascii="Calibri" w:hAnsi="Calibri" w:eastAsia="Calibri" w:cs="Calibri"/>
+          <w:noProof w:val="0"/>
+          <w:color w:val="auto"/>
+          <w:sz w:val="22"/>
+          <w:szCs w:val="22"/>
+          <w:rtl w:val="1"/>
+          <w:lang w:val="en-US"/>
+        </w:rPr>
+        <w:t>)</w:t>
+      </w:r>
+    </w:p>
+    <w:p w14:noSpellErr="1">
+      <w:pPr>
+        <w:pStyle w:val="Normal"/>
+        <w:bidi w:val="0"/>
+        <w:jc w:val="left"/>
+        <w:rPr>
+          <w:rFonts w:ascii="Calibri" w:hAnsi="Calibri" w:eastAsia="Calibri" w:cs="Calibri"/>
+          <w:noProof w:val="0"/>
+          <w:color w:val="auto"/>
+          <w:sz w:val="22"/>
+          <w:szCs w:val="22"/>
+          <w:lang w:val="en-US"/>
+        </w:rPr>
+      </w:pPr>
+      <w:r>
+        <w:rPr>
+          <w:rFonts w:ascii="Calibri" w:hAnsi="Calibri" w:eastAsia="Calibri" w:cs="Calibri"/>
+          <w:noProof w:val="0"/>
+          <w:color w:val="auto"/>
+          <w:sz w:val="22"/>
+          <w:szCs w:val="22"/>
+          <w:lang w:val="en-US"/>
+        </w:rPr>
+        <w:t>min,</w:t>
+      </w:r>
+      <w:r>
+        <w:rPr>
+          <w:rFonts w:ascii="Calibri" w:hAnsi="Calibri" w:eastAsia="Calibri" w:cs="Calibri"/>
+          <w:noProof w:val="0"/>
+          <w:color w:val="auto"/>
+          <w:sz w:val="22"/>
+          <w:szCs w:val="22"/>
+          <w:lang w:val="en-US"/>
+        </w:rPr>
+        <w:t xml:space="preserve"> max: O(1)</w:t>
+      </w:r>
+    </w:p>
+    <w:p>
+      <w:pPr>
+        <w:pStyle w:val="Normal"/>
+        <w:bidi w:val="0"/>
+        <w:jc w:val="left"/>
+        <w:rPr>
+          <w:rFonts w:ascii="Calibri" w:hAnsi="Calibri" w:eastAsia="Calibri" w:cs="Calibri"/>
+          <w:noProof w:val="0"/>
+          <w:color w:val="auto"/>
+          <w:sz w:val="22"/>
+          <w:szCs w:val="22"/>
+          <w:lang w:val="en-US"/>
+        </w:rPr>
+      </w:pPr>
+      <w:proofErr w:type="spellStart"/>
+      <w:r>
+        <w:rPr>
+          <w:rFonts w:ascii="Calibri" w:hAnsi="Calibri" w:eastAsia="Calibri" w:cs="Calibri"/>
+          <w:noProof w:val="0"/>
+          <w:color w:val="auto"/>
+          <w:sz w:val="22"/>
+          <w:szCs w:val="22"/>
+          <w:lang w:val="en-US"/>
+        </w:rPr>
+        <w:t>K</w:t>
+      </w:r>
+      <w:r>
+        <w:rPr>
+          <w:rFonts w:ascii="Calibri" w:hAnsi="Calibri" w:eastAsia="Calibri" w:cs="Calibri"/>
+          <w:noProof w:val="0"/>
+          <w:color w:val="auto"/>
+          <w:sz w:val="22"/>
+          <w:szCs w:val="22"/>
+          <w:lang w:val="en-US"/>
+        </w:rPr>
+        <w:t>eysToArray</w:t>
+      </w:r>
+      <w:proofErr w:type="spellEnd"/>
+      <w:r>
+        <w:rPr>
+          <w:rFonts w:ascii="Calibri" w:hAnsi="Calibri" w:eastAsia="Calibri" w:cs="Calibri"/>
+          <w:noProof w:val="0"/>
+          <w:color w:val="auto"/>
+          <w:sz w:val="22"/>
+          <w:szCs w:val="22"/>
+          <w:lang w:val="en-US"/>
+        </w:rPr>
+        <w:t>: O(n)</w:t>
+      </w:r>
+    </w:p>
+    <w:p w14:noSpellErr="1">
+      <w:pPr>
+        <w:pStyle w:val="Normal"/>
+        <w:bidi w:val="0"/>
+        <w:jc w:val="right"/>
+        <w:rPr>
+          <w:rFonts w:ascii="Calibri" w:hAnsi="Calibri" w:eastAsia="Calibri" w:cs="Calibri"/>
+          <w:noProof w:val="0"/>
+          <w:color w:val="auto"/>
+          <w:sz w:val="22"/>
+          <w:szCs w:val="22"/>
+          <w:lang w:val="en-US"/>
+        </w:rPr>
+      </w:pPr>
+      <w:r>
+        <w:rPr>
+          <w:rFonts w:ascii="Calibri" w:hAnsi="Calibri" w:eastAsia="Calibri" w:cs="Calibri"/>
+          <w:noProof w:val="0"/>
+          <w:color w:val="auto"/>
+          <w:sz w:val="22"/>
+          <w:szCs w:val="22"/>
+          <w:lang w:val="en-US"/>
+        </w:rPr>
+        <w:t>.</w:t>
+      </w:r>
+      <w:r>
+        <w:rPr>
+          <w:rFonts w:ascii="Calibri" w:hAnsi="Calibri" w:eastAsia="Calibri" w:cs="Calibri"/>
+          <w:noProof w:val="0"/>
+          <w:color w:val="auto"/>
+          <w:sz w:val="22"/>
+          <w:szCs w:val="22"/>
+          <w:rtl w:val="1"/>
+          <w:lang w:val="en-US"/>
+        </w:rPr>
+        <w:t>המתודה הרקורסיבית שנקראת ממנה תעבור על כל אחד מהקודקודים בעץ</w:t>
+      </w:r>
+      <w:r>
+        <w:rPr>
+          <w:rFonts w:ascii="Calibri" w:hAnsi="Calibri" w:eastAsia="Calibri" w:cs="Calibri"/>
+          <w:noProof w:val="0"/>
+          <w:color w:val="auto"/>
+          <w:sz w:val="22"/>
+          <w:szCs w:val="22"/>
+          <w:rtl w:val="1"/>
+          <w:lang w:val="en-US"/>
+        </w:rPr>
+        <w:t xml:space="preserve"> בדיוק פעם אחת</w:t>
+      </w:r>
+    </w:p>
+    <w:p w14:noSpellErr="1">
+      <w:pPr>
+        <w:bidi w:val="0"/>
+        <w:jc w:val="left"/>
+      </w:pPr>
+      <w:r>
+        <w:rPr/>
+        <w:t>infoToArray:</w:t>
+      </w:r>
+      <w:r>
+        <w:rPr/>
+        <w:t xml:space="preserve"> O(n)</w:t>
+      </w:r>
+    </w:p>
+    <w:p>
+      <w:pPr>
+        <w:pStyle w:val="Normal"/>
+        <w:bidi w:val="0"/>
+        <w:jc w:val="left"/>
+      </w:pPr>
+      <w:r>
+        <w:rPr/>
+        <w:t>delete,</w:t>
+      </w:r>
+      <w:r>
+        <w:rPr/>
+        <w:t xml:space="preserve"> </w:t>
+      </w:r>
+      <w:proofErr w:type="spellStart"/>
+      <w:r>
+        <w:rPr/>
+        <w:t>insert : O</w:t>
+      </w:r>
+      <w:proofErr w:type="spellEnd"/>
+      <w:r>
+        <w:rPr/>
+        <w:t>(logn)</w:t>
+      </w:r>
+    </w:p>
+    <w:p w14:noSpellErr="1">
+      <w:pPr>
+        <w:pStyle w:val="Normal"/>
+        <w:bidi w:val="1"/>
+        <w:jc w:val="left"/>
+      </w:pPr>
+      <w:r>
+        <w:rPr>
+          <w:rtl w:val="1"/>
+        </w:rPr>
+        <w:t>הקריאה ל</w:t>
+      </w:r>
+      <w:r>
+        <w:rPr>
+          <w:rFonts w:ascii="Calibri" w:hAnsi="Calibri" w:eastAsia="Calibri" w:cs="Calibri"/>
+          <w:noProof w:val="0"/>
+          <w:sz w:val="22"/>
+          <w:szCs w:val="22"/>
+          <w:lang w:val="en-US"/>
+        </w:rPr>
+        <w:t>findNearestNode</w:t>
+      </w:r>
+      <w:r>
+        <w:rPr>
+          <w:rFonts w:ascii="Calibri" w:hAnsi="Calibri" w:eastAsia="Calibri" w:cs="Calibri"/>
+          <w:noProof w:val="0"/>
+          <w:sz w:val="22"/>
+          <w:szCs w:val="22"/>
+          <w:rtl w:val="1"/>
+          <w:lang w:val="en-US"/>
+        </w:rPr>
+        <w:t xml:space="preserve"> לוקחת </w:t>
+      </w:r>
+      <w:r>
+        <w:rPr>
+          <w:rFonts w:ascii="Calibri" w:hAnsi="Calibri" w:eastAsia="Calibri" w:cs="Calibri"/>
+          <w:noProof w:val="0"/>
+          <w:sz w:val="22"/>
+          <w:szCs w:val="22"/>
+          <w:lang w:val="en-US"/>
+        </w:rPr>
+        <w:t>O(logn</w:t>
+      </w:r>
+      <w:r>
+        <w:rPr>
+          <w:rFonts w:ascii="Calibri" w:hAnsi="Calibri" w:eastAsia="Calibri" w:cs="Calibri"/>
+          <w:noProof w:val="0"/>
+          <w:sz w:val="22"/>
+          <w:szCs w:val="22"/>
+          <w:rtl w:val="1"/>
+          <w:lang w:val="en-US"/>
+        </w:rPr>
+        <w:t xml:space="preserve">) זמן, ולאחר מכן פעולות האיזון לוקחות </w:t>
+      </w:r>
+      <w:r>
+        <w:rPr>
+          <w:rFonts w:ascii="Calibri" w:hAnsi="Calibri" w:eastAsia="Calibri" w:cs="Calibri"/>
+          <w:noProof w:val="0"/>
+          <w:sz w:val="22"/>
+          <w:szCs w:val="22"/>
+          <w:lang w:val="en-US"/>
+        </w:rPr>
+        <w:t>logn</w:t>
+      </w:r>
+      <w:r>
+        <w:rPr>
+          <w:rFonts w:ascii="Calibri" w:hAnsi="Calibri" w:eastAsia="Calibri" w:cs="Calibri"/>
+          <w:noProof w:val="0"/>
+          <w:sz w:val="22"/>
+          <w:szCs w:val="22"/>
+          <w:rtl w:val="1"/>
+          <w:lang w:val="en-US"/>
+        </w:rPr>
+        <w:t xml:space="preserve"> ב</w:t>
+      </w:r>
+      <w:r>
+        <w:rPr>
+          <w:rFonts w:ascii="Calibri" w:hAnsi="Calibri" w:eastAsia="Calibri" w:cs="Calibri"/>
+          <w:noProof w:val="0"/>
+          <w:sz w:val="22"/>
+          <w:szCs w:val="22"/>
+          <w:lang w:val="en-US"/>
+        </w:rPr>
+        <w:t>worst case</w:t>
+      </w:r>
+      <w:r>
+        <w:rPr>
+          <w:rFonts w:ascii="Calibri" w:hAnsi="Calibri" w:eastAsia="Calibri" w:cs="Calibri"/>
+          <w:noProof w:val="0"/>
+          <w:sz w:val="22"/>
+          <w:szCs w:val="22"/>
+          <w:rtl w:val="1"/>
+          <w:lang w:val="en-US"/>
+        </w:rPr>
+        <w:t>, ו</w:t>
+      </w:r>
+      <w:r>
+        <w:rPr>
+          <w:rFonts w:ascii="Calibri" w:hAnsi="Calibri" w:eastAsia="Calibri" w:cs="Calibri"/>
+          <w:noProof w:val="0"/>
+          <w:sz w:val="22"/>
+          <w:szCs w:val="22"/>
+          <w:lang w:val="en-US"/>
+        </w:rPr>
+        <w:t>O(1</w:t>
+      </w:r>
+      <w:r>
+        <w:rPr>
+          <w:rFonts w:ascii="Calibri" w:hAnsi="Calibri" w:eastAsia="Calibri" w:cs="Calibri"/>
+          <w:noProof w:val="0"/>
+          <w:sz w:val="22"/>
+          <w:szCs w:val="22"/>
+          <w:rtl w:val="1"/>
+          <w:lang w:val="en-US"/>
+        </w:rPr>
+        <w:t>) ב</w:t>
+      </w:r>
+      <w:r>
+        <w:rPr>
+          <w:rFonts w:ascii="Calibri" w:hAnsi="Calibri" w:eastAsia="Calibri" w:cs="Calibri"/>
+          <w:noProof w:val="0"/>
+          <w:sz w:val="22"/>
+          <w:szCs w:val="22"/>
+          <w:lang w:val="en-US"/>
+        </w:rPr>
+        <w:t>amortized</w:t>
+      </w:r>
+      <w:r>
+        <w:rPr>
+          <w:rFonts w:ascii="Calibri" w:hAnsi="Calibri" w:eastAsia="Calibri" w:cs="Calibri"/>
+          <w:noProof w:val="0"/>
+          <w:sz w:val="22"/>
+          <w:szCs w:val="22"/>
+          <w:rtl w:val="1"/>
+          <w:lang w:val="en-US"/>
+        </w:rPr>
+        <w:t>.</w:t>
+      </w:r>
+    </w:p>
+    <w:p w14:noSpellErr="1">
+      <w:pPr>
+        <w:bidi w:val="1"/>
+        <w:jc w:val="left"/>
+      </w:pPr>
+    </w:p>
     <w:p xmlns:wp14="http://schemas.microsoft.com/office/word/2010/wordml" wp14:noSpellErr="1" wp14:textId="4F882014">
       <w:pPr>
         <w:bidi w:val="1"/>

</xml_diff>